<commit_message>
Inclusão dos requisitos funcionais, não funcionais e das regras de negócio
</commit_message>
<xml_diff>
--- a/Documentos/2- Requisitos do Sistema - My Hair Salon.docx
+++ b/Documentos/2- Requisitos do Sistema - My Hair Salon.docx
@@ -37,6 +37,9 @@
         <w:jc w:val="center"/>
       </w:pPr>
       <w:r>
+        <w:rPr>
+          <w:noProof/>
+        </w:rPr>
         <w:drawing>
           <wp:inline distT="0" distB="0" distL="0" distR="0" wp14:anchorId="116F6A79" wp14:editId="7D9CEAE6">
             <wp:extent cx="5400040" cy="2653665"/>
@@ -898,6 +901,2025 @@
         <w:t>O sistema deverá permitir o gerenciamento de clientes cadastrados na plataforma.</w:t>
       </w:r>
     </w:p>
+    <w:p>
+      <w:pPr>
+        <w:pStyle w:val="Ttulo3"/>
+      </w:pPr>
+      <w:bookmarkStart w:id="3" w:name="_Toc190193658"/>
+      <w:r>
+        <w:t>Cadastrar profissional</w:t>
+      </w:r>
+      <w:bookmarkEnd w:id="3"/>
+    </w:p>
+    <w:p>
+      <w:r>
+        <w:t>O sistema deverá permitir cadastrar um profissional do salão.</w:t>
+      </w:r>
+    </w:p>
+    <w:p>
+      <w:pPr>
+        <w:pStyle w:val="Ttulo3"/>
+      </w:pPr>
+      <w:bookmarkStart w:id="4" w:name="_Toc190193659"/>
+      <w:r>
+        <w:t>Editar cadastro de profissional</w:t>
+      </w:r>
+      <w:bookmarkEnd w:id="4"/>
+    </w:p>
+    <w:p>
+      <w:r>
+        <w:t>O sistema deverá permitir editar o cadastro de um profissional do salão.</w:t>
+      </w:r>
+    </w:p>
+    <w:p>
+      <w:pPr>
+        <w:pStyle w:val="Ttulo3"/>
+      </w:pPr>
+      <w:bookmarkStart w:id="5" w:name="_Toc190193660"/>
+      <w:r>
+        <w:t>Excluir cadastro de profissional</w:t>
+      </w:r>
+      <w:bookmarkEnd w:id="5"/>
+    </w:p>
+    <w:p>
+      <w:r>
+        <w:t>O sistema deverá permitir excluir o cadastro de um profissional do salão.</w:t>
+      </w:r>
+    </w:p>
+    <w:p/>
+    <w:p>
+      <w:pPr>
+        <w:pStyle w:val="Ttulo2"/>
+      </w:pPr>
+      <w:bookmarkStart w:id="6" w:name="_Toc190193661"/>
+      <w:r>
+        <w:t>[RF03</w:t>
+      </w:r>
+      <w:proofErr w:type="gramStart"/>
+      <w:r>
+        <w:t>] Manter</w:t>
+      </w:r>
+      <w:proofErr w:type="gramEnd"/>
+      <w:r>
+        <w:t xml:space="preserve"> procedimentos</w:t>
+      </w:r>
+      <w:bookmarkEnd w:id="6"/>
+    </w:p>
+    <w:p>
+      <w:r>
+        <w:t>O sistema deverá permitir o gerenciamento de procedimentos cadastrados na plataforma. (RN03, RN11, RN15)</w:t>
+      </w:r>
+    </w:p>
+    <w:p>
+      <w:pPr>
+        <w:pStyle w:val="Ttulo3"/>
+      </w:pPr>
+      <w:bookmarkStart w:id="7" w:name="_Toc190193662"/>
+      <w:r>
+        <w:t>Cadastrar procedimento</w:t>
+      </w:r>
+      <w:bookmarkEnd w:id="7"/>
+    </w:p>
+    <w:p>
+      <w:r>
+        <w:t>O sistema deverá permitir cadastrar um procedimento.</w:t>
+      </w:r>
+    </w:p>
+    <w:p>
+      <w:pPr>
+        <w:pStyle w:val="Ttulo3"/>
+      </w:pPr>
+      <w:bookmarkStart w:id="8" w:name="_Toc190193663"/>
+      <w:r>
+        <w:t>Editar cadastro de procedimento</w:t>
+      </w:r>
+      <w:bookmarkEnd w:id="8"/>
+    </w:p>
+    <w:p>
+      <w:r>
+        <w:t>O sistema deverá permitir editar um procedimento cadastrado.</w:t>
+      </w:r>
+    </w:p>
+    <w:p>
+      <w:pPr>
+        <w:pStyle w:val="Ttulo3"/>
+      </w:pPr>
+      <w:bookmarkStart w:id="9" w:name="_Toc190193664"/>
+      <w:r>
+        <w:t>Excluir cadastro de procedimento</w:t>
+      </w:r>
+      <w:bookmarkEnd w:id="9"/>
+    </w:p>
+    <w:p>
+      <w:r>
+        <w:t>O sistema deverá permitir excluir um procedimento cadastrado.</w:t>
+      </w:r>
+    </w:p>
+    <w:p/>
+    <w:p>
+      <w:pPr>
+        <w:pStyle w:val="Ttulo2"/>
+      </w:pPr>
+      <w:bookmarkStart w:id="10" w:name="_Toc190193665"/>
+      <w:r>
+        <w:t>[RF04</w:t>
+      </w:r>
+      <w:proofErr w:type="gramStart"/>
+      <w:r>
+        <w:t>] Manter</w:t>
+      </w:r>
+      <w:proofErr w:type="gramEnd"/>
+      <w:r>
+        <w:t xml:space="preserve"> clientes</w:t>
+      </w:r>
+      <w:bookmarkEnd w:id="10"/>
+    </w:p>
+    <w:p>
+      <w:r>
+        <w:t>O sistema deverá permitir o gerenciamento de clientes cadastrados na plataforma. (RN04, RN11, RN15)</w:t>
+      </w:r>
+    </w:p>
+    <w:p>
+      <w:pPr>
+        <w:pStyle w:val="Ttulo3"/>
+      </w:pPr>
+      <w:bookmarkStart w:id="11" w:name="_Toc190193666"/>
+      <w:r>
+        <w:lastRenderedPageBreak/>
+        <w:t>Cadastrar cliente</w:t>
+      </w:r>
+      <w:bookmarkEnd w:id="11"/>
+    </w:p>
+    <w:p>
+      <w:r>
+        <w:t>O sistema deverá permitir cadastrar um cliente.</w:t>
+      </w:r>
+    </w:p>
+    <w:p>
+      <w:pPr>
+        <w:pStyle w:val="Ttulo3"/>
+      </w:pPr>
+      <w:bookmarkStart w:id="12" w:name="_Toc190193667"/>
+      <w:r>
+        <w:t>Editar cadastro de cliente</w:t>
+      </w:r>
+      <w:bookmarkEnd w:id="12"/>
+    </w:p>
+    <w:p>
+      <w:r>
+        <w:t>O sistema deverá permitir editar o cadastro de um cliente.</w:t>
+      </w:r>
+    </w:p>
+    <w:p>
+      <w:pPr>
+        <w:pStyle w:val="Ttulo3"/>
+      </w:pPr>
+      <w:bookmarkStart w:id="13" w:name="_Toc190193668"/>
+      <w:r>
+        <w:t>Excluir cadastro de cliente</w:t>
+      </w:r>
+      <w:bookmarkEnd w:id="13"/>
+    </w:p>
+    <w:p>
+      <w:r>
+        <w:t>O sistema deverá permitir excluir o cadastro de um cliente.</w:t>
+      </w:r>
+    </w:p>
+    <w:p/>
+    <w:p>
+      <w:pPr>
+        <w:pStyle w:val="Ttulo2"/>
+      </w:pPr>
+      <w:bookmarkStart w:id="14" w:name="_Toc190193669"/>
+      <w:r>
+        <w:t>[RF05</w:t>
+      </w:r>
+      <w:proofErr w:type="gramStart"/>
+      <w:r>
+        <w:t>] Manter</w:t>
+      </w:r>
+      <w:proofErr w:type="gramEnd"/>
+      <w:r>
+        <w:t xml:space="preserve"> agendamentos</w:t>
+      </w:r>
+      <w:bookmarkEnd w:id="14"/>
+    </w:p>
+    <w:p>
+      <w:r>
+        <w:t>O sistema deverá permitir o gerenciamento de agendamentos cadastrados na plataforma. (RN15, RN11, RN15))</w:t>
+      </w:r>
+    </w:p>
+    <w:p>
+      <w:pPr>
+        <w:pStyle w:val="Ttulo3"/>
+      </w:pPr>
+      <w:bookmarkStart w:id="15" w:name="_Toc190193670"/>
+      <w:r>
+        <w:t>Cadastrar agendamento</w:t>
+      </w:r>
+      <w:bookmarkEnd w:id="15"/>
+    </w:p>
+    <w:p>
+      <w:r>
+        <w:t>O sistema deverá permitir cadastrar um agendamento.</w:t>
+      </w:r>
+    </w:p>
+    <w:p>
+      <w:pPr>
+        <w:pStyle w:val="Ttulo3"/>
+      </w:pPr>
+      <w:bookmarkStart w:id="16" w:name="_Toc190193671"/>
+      <w:r>
+        <w:t>Editar cadastro de agendamento</w:t>
+      </w:r>
+      <w:bookmarkEnd w:id="16"/>
+    </w:p>
+    <w:p>
+      <w:r>
+        <w:t>O sistema deverá permitir editar o cadastro de um agendamento.</w:t>
+      </w:r>
+    </w:p>
+    <w:p>
+      <w:pPr>
+        <w:pStyle w:val="Ttulo3"/>
+      </w:pPr>
+      <w:bookmarkStart w:id="17" w:name="_Toc190193672"/>
+      <w:r>
+        <w:t>Excluir cadastro de agendamento</w:t>
+      </w:r>
+      <w:bookmarkEnd w:id="17"/>
+    </w:p>
+    <w:p>
+      <w:r>
+        <w:t>O sistema deverá permitir excluir o cadastro de um agendamento.</w:t>
+      </w:r>
+    </w:p>
+    <w:p/>
+    <w:p>
+      <w:pPr>
+        <w:pStyle w:val="Ttulo2"/>
+      </w:pPr>
+      <w:bookmarkStart w:id="18" w:name="_Toc190193673"/>
+      <w:r>
+        <w:t>[RF06</w:t>
+      </w:r>
+      <w:proofErr w:type="gramStart"/>
+      <w:r>
+        <w:t>] Gerar</w:t>
+      </w:r>
+      <w:proofErr w:type="gramEnd"/>
+      <w:r>
+        <w:t xml:space="preserve"> relatório de agendamentos realizados</w:t>
+      </w:r>
+      <w:bookmarkEnd w:id="18"/>
+    </w:p>
+    <w:p>
+      <w:r>
+        <w:t>O sistema deverá permitir gerar relatório de agendamentos realizados. (RN06)</w:t>
+      </w:r>
+    </w:p>
+    <w:p/>
+    <w:p>
+      <w:pPr>
+        <w:pStyle w:val="Ttulo2"/>
+      </w:pPr>
+      <w:bookmarkStart w:id="19" w:name="_Toc190193674"/>
+      <w:r>
+        <w:t>[RF07</w:t>
+      </w:r>
+      <w:proofErr w:type="gramStart"/>
+      <w:r>
+        <w:t>] Realizar</w:t>
+      </w:r>
+      <w:proofErr w:type="gramEnd"/>
+      <w:r>
+        <w:t xml:space="preserve"> logout</w:t>
+      </w:r>
+      <w:bookmarkEnd w:id="19"/>
+    </w:p>
+    <w:p>
+      <w:r>
+        <w:t>O sistema deverá permitir que usuários logados na aplicação possam se desconectar realizando logout. (RN07)</w:t>
+      </w:r>
+    </w:p>
+    <w:p/>
+    <w:p>
+      <w:pPr>
+        <w:pStyle w:val="Ttulo2"/>
+      </w:pPr>
+      <w:bookmarkStart w:id="20" w:name="_Toc190193675"/>
+      <w:r>
+        <w:t>[RF08</w:t>
+      </w:r>
+      <w:proofErr w:type="gramStart"/>
+      <w:r>
+        <w:t>] Confirmar ou cancelar</w:t>
+      </w:r>
+      <w:proofErr w:type="gramEnd"/>
+      <w:r>
+        <w:t xml:space="preserve"> agendamentos</w:t>
+      </w:r>
+      <w:bookmarkEnd w:id="20"/>
+    </w:p>
+    <w:p>
+      <w:r>
+        <w:t>O sistema deverá permitir que agendamentos cadastrados sejam confirmados ou cancelados com o(a) cliente relacionado(a). (RN10)</w:t>
+      </w:r>
+    </w:p>
+    <w:p/>
+    <w:p>
+      <w:pPr>
+        <w:pStyle w:val="Ttulo2"/>
+      </w:pPr>
+      <w:bookmarkStart w:id="21" w:name="_Toc190193676"/>
+      <w:r>
+        <w:t>[RF09</w:t>
+      </w:r>
+      <w:proofErr w:type="gramStart"/>
+      <w:r>
+        <w:t>] Recuperar</w:t>
+      </w:r>
+      <w:proofErr w:type="gramEnd"/>
+      <w:r>
+        <w:t xml:space="preserve"> senha de acesso</w:t>
+      </w:r>
+      <w:bookmarkEnd w:id="21"/>
+    </w:p>
+    <w:p>
+      <w:r>
+        <w:t>O sistema deverá permitir que o usuário recupere sua senha de acesso à plataforma. (RN08, RN09)</w:t>
+      </w:r>
+    </w:p>
+    <w:p/>
+    <w:p>
+      <w:pPr>
+        <w:pStyle w:val="Ttulo2"/>
+      </w:pPr>
+      <w:bookmarkStart w:id="22" w:name="_Toc190193677"/>
+      <w:r>
+        <w:lastRenderedPageBreak/>
+        <w:t>[RF10</w:t>
+      </w:r>
+      <w:proofErr w:type="gramStart"/>
+      <w:r>
+        <w:t>] Trocar</w:t>
+      </w:r>
+      <w:proofErr w:type="gramEnd"/>
+      <w:r>
+        <w:t xml:space="preserve"> senha</w:t>
+      </w:r>
+      <w:bookmarkEnd w:id="22"/>
+    </w:p>
+    <w:p>
+      <w:r>
+        <w:t>O sistema deverá permitir que o usuário troque sua senha de acesso à plataforma. (RN09, RN12)</w:t>
+      </w:r>
+    </w:p>
+    <w:p/>
+    <w:p>
+      <w:pPr>
+        <w:pStyle w:val="Ttulo2"/>
+      </w:pPr>
+      <w:bookmarkStart w:id="23" w:name="_Toc190193678"/>
+      <w:r>
+        <w:t>[RF11</w:t>
+      </w:r>
+      <w:proofErr w:type="gramStart"/>
+      <w:r>
+        <w:t>] Trocar</w:t>
+      </w:r>
+      <w:proofErr w:type="gramEnd"/>
+      <w:r>
+        <w:t xml:space="preserve"> e-mail</w:t>
+      </w:r>
+      <w:bookmarkEnd w:id="23"/>
+    </w:p>
+    <w:p>
+      <w:r>
+        <w:t>O sistema deverá permitir que o usuário troque seu e-mail de cadastro. (RN13)</w:t>
+      </w:r>
+    </w:p>
+    <w:p/>
+    <w:p>
+      <w:pPr>
+        <w:pStyle w:val="Ttulo2"/>
+      </w:pPr>
+      <w:bookmarkStart w:id="24" w:name="_Toc190193679"/>
+      <w:r>
+        <w:t>[RF12</w:t>
+      </w:r>
+      <w:proofErr w:type="gramStart"/>
+      <w:r>
+        <w:t>] Acessar</w:t>
+      </w:r>
+      <w:proofErr w:type="gramEnd"/>
+      <w:r>
+        <w:t xml:space="preserve"> o sistema</w:t>
+      </w:r>
+      <w:bookmarkEnd w:id="24"/>
+    </w:p>
+    <w:p>
+      <w:r>
+        <w:t>O sistema deverá permitir que profissionais cadastrados vinculados a um tipo de perfil o acessem. (RN14)</w:t>
+      </w:r>
+    </w:p>
+    <w:p/>
+    <w:p>
+      <w:pPr>
+        <w:pStyle w:val="Ttulo2"/>
+      </w:pPr>
+      <w:bookmarkStart w:id="25" w:name="_Toc190193680"/>
+      <w:r>
+        <w:t>[RF13</w:t>
+      </w:r>
+      <w:proofErr w:type="gramStart"/>
+      <w:r>
+        <w:t>] Notificar</w:t>
+      </w:r>
+      <w:proofErr w:type="gramEnd"/>
+      <w:r>
+        <w:t xml:space="preserve"> confirmação ou cancelamento de agendamento</w:t>
+      </w:r>
+      <w:bookmarkEnd w:id="25"/>
+    </w:p>
+    <w:p>
+      <w:r>
+        <w:t>O sistema deve emitir uma notificação ao profissional (</w:t>
+      </w:r>
+      <w:proofErr w:type="spellStart"/>
+      <w:r>
+        <w:t>independente</w:t>
+      </w:r>
+      <w:proofErr w:type="spellEnd"/>
+      <w:r>
+        <w:t xml:space="preserve"> do tipo de perfil) acerca da confirmação ou cancelamento de algum procedimento.</w:t>
+      </w:r>
+    </w:p>
+    <w:p/>
+    <w:p>
+      <w:pPr>
+        <w:pStyle w:val="Ttulo2"/>
+      </w:pPr>
+      <w:bookmarkStart w:id="26" w:name="_Toc190193681"/>
+      <w:r>
+        <w:t>[RF14</w:t>
+      </w:r>
+      <w:proofErr w:type="gramStart"/>
+      <w:r>
+        <w:t>] Consultar</w:t>
+      </w:r>
+      <w:proofErr w:type="gramEnd"/>
+      <w:r>
+        <w:t xml:space="preserve"> dados cadastrados</w:t>
+      </w:r>
+      <w:bookmarkEnd w:id="26"/>
+    </w:p>
+    <w:p>
+      <w:r>
+        <w:t>O sistema deverá permitir que os perfis cadastrados consultem cadastros de profissionais, procedimentos, clientes e agendamentos por meio de filtros. (RN17, RN18, RN19, RN20)</w:t>
+      </w:r>
+    </w:p>
+    <w:p/>
+    <w:p/>
+    <w:p>
+      <w:pPr>
+        <w:pStyle w:val="Ttulo1"/>
+      </w:pPr>
+      <w:bookmarkStart w:id="27" w:name="_Toc190193682"/>
+      <w:r>
+        <w:t>Requisitos Não Funcionais</w:t>
+      </w:r>
+      <w:bookmarkEnd w:id="27"/>
+    </w:p>
+    <w:p/>
+    <w:p>
+      <w:pPr>
+        <w:pStyle w:val="Ttulo2"/>
+      </w:pPr>
+      <w:bookmarkStart w:id="28" w:name="_Toc190193683"/>
+      <w:r>
+        <w:t>[RNF01] Desenvolvimento</w:t>
+      </w:r>
+      <w:bookmarkEnd w:id="28"/>
+    </w:p>
+    <w:p>
+      <w:r>
+        <w:t xml:space="preserve">O sistema deverá ser desenvolvido usando as linguagens de marcação HTML5, de estilo CSS3 e de programação </w:t>
+      </w:r>
+      <w:proofErr w:type="spellStart"/>
+      <w:r>
+        <w:t>JavaScript</w:t>
+      </w:r>
+      <w:proofErr w:type="spellEnd"/>
+      <w:r>
+        <w:t xml:space="preserve">. O banco de dados para registro das informações deverá ser o MySQL e o framework a ser utilizado para testes unitários deverá ser o </w:t>
+      </w:r>
+      <w:proofErr w:type="spellStart"/>
+      <w:r>
+        <w:t>Jest</w:t>
+      </w:r>
+      <w:proofErr w:type="spellEnd"/>
+      <w:r>
+        <w:t>. (RN11)</w:t>
+      </w:r>
+    </w:p>
+    <w:p/>
+    <w:p>
+      <w:pPr>
+        <w:pStyle w:val="Ttulo2"/>
+      </w:pPr>
+      <w:bookmarkStart w:id="29" w:name="_Toc190193684"/>
+      <w:r>
+        <w:t>[RNF02] Desempenho</w:t>
+      </w:r>
+      <w:bookmarkEnd w:id="29"/>
+    </w:p>
+    <w:p>
+      <w:r>
+        <w:t>O tem</w:t>
+      </w:r>
+      <w:r>
+        <w:t>p</w:t>
+      </w:r>
+      <w:r>
+        <w:t>o de resposta do sistema não deverá ultrapassar 15 segundos em qualquer operação.</w:t>
+      </w:r>
+    </w:p>
+    <w:p/>
+    <w:p>
+      <w:pPr>
+        <w:pStyle w:val="Ttulo2"/>
+      </w:pPr>
+      <w:bookmarkStart w:id="30" w:name="_Toc190193685"/>
+      <w:r>
+        <w:lastRenderedPageBreak/>
+        <w:t>[RNF03] Usabilidade</w:t>
+      </w:r>
+      <w:bookmarkEnd w:id="30"/>
+    </w:p>
+    <w:p>
+      <w:r>
+        <w:t>O design da interface deve ser intuitivo e permitir a navegação sem a necessidade de treinamento.</w:t>
+      </w:r>
+    </w:p>
+    <w:p>
+      <w:r>
+        <w:t>Os elementos devem estar bem diagramados e categorizados corretamente.</w:t>
+      </w:r>
+    </w:p>
+    <w:p/>
+    <w:p>
+      <w:pPr>
+        <w:pStyle w:val="Ttulo2"/>
+      </w:pPr>
+      <w:bookmarkStart w:id="31" w:name="_Toc190193686"/>
+      <w:r>
+        <w:t>[RNF04] Manutenibilidade</w:t>
+      </w:r>
+      <w:bookmarkEnd w:id="31"/>
+    </w:p>
+    <w:p>
+      <w:r>
+        <w:t>O código do sistema deve ser documentado, facilitando a manutenção e atualizações.</w:t>
+      </w:r>
+    </w:p>
+    <w:p/>
+    <w:p>
+      <w:pPr>
+        <w:pStyle w:val="Ttulo2"/>
+      </w:pPr>
+      <w:bookmarkStart w:id="32" w:name="_Toc190193687"/>
+      <w:r>
+        <w:t>[RNF05] Compatibilidade</w:t>
+      </w:r>
+      <w:bookmarkEnd w:id="32"/>
+    </w:p>
+    <w:p>
+      <w:r>
+        <w:t>O sistema deverá ser compatível com as versões mais recentes dos navegadores Chrome, Firefox e Edge.</w:t>
+      </w:r>
+    </w:p>
+    <w:p/>
+    <w:p>
+      <w:pPr>
+        <w:pStyle w:val="Ttulo2"/>
+      </w:pPr>
+      <w:bookmarkStart w:id="33" w:name="_Toc190193688"/>
+      <w:r>
+        <w:t>[RNF06] Legalidade e Conformidade</w:t>
+      </w:r>
+      <w:bookmarkEnd w:id="33"/>
+    </w:p>
+    <w:p>
+      <w:r>
+        <w:t>O sistema deve estar em conformidade com a LGPD (Lei Geral de Proteção de Dados) para tratamento de dados pessoais.</w:t>
+      </w:r>
+    </w:p>
+    <w:p/>
+    <w:p/>
+    <w:p>
+      <w:pPr>
+        <w:pStyle w:val="Ttulo1"/>
+      </w:pPr>
+      <w:bookmarkStart w:id="34" w:name="_Toc190193689"/>
+      <w:r>
+        <w:t>Regras de Negócio</w:t>
+      </w:r>
+      <w:bookmarkEnd w:id="34"/>
+    </w:p>
+    <w:p/>
+    <w:p>
+      <w:pPr>
+        <w:pStyle w:val="Ttulo2"/>
+      </w:pPr>
+      <w:bookmarkStart w:id="35" w:name="_Toc190193690"/>
+      <w:r>
+        <w:t>[RN01] Cadastro de perfis</w:t>
+      </w:r>
+      <w:bookmarkEnd w:id="35"/>
+    </w:p>
+    <w:p>
+      <w:r>
+        <w:t>O cadastro de perfis da aplicação deverá ser feito diretamente no banco de dados. Os perfis a serem cadastrados serão somente estes:</w:t>
+      </w:r>
+    </w:p>
+    <w:p>
+      <w:pPr>
+        <w:pStyle w:val="PargrafodaLista"/>
+        <w:numPr>
+          <w:ilvl w:val="0"/>
+          <w:numId w:val="3"/>
+        </w:numPr>
+      </w:pPr>
+      <w:r>
+        <w:t>Administrador: tem controle total sobre todas as funcionalidades do sistema;</w:t>
+      </w:r>
+    </w:p>
+    <w:p>
+      <w:pPr>
+        <w:pStyle w:val="PargrafodaLista"/>
+        <w:numPr>
+          <w:ilvl w:val="0"/>
+          <w:numId w:val="3"/>
+        </w:numPr>
+      </w:pPr>
+      <w:r>
+        <w:t>Funcionário: tem acesso restrito a algumas funcionalidades do sistema.</w:t>
+      </w:r>
+    </w:p>
+    <w:p>
+      <w:r>
+        <w:t>Para o cadastro de perfis, atribuir:</w:t>
+      </w:r>
+    </w:p>
+    <w:p>
+      <w:pPr>
+        <w:pStyle w:val="PargrafodaLista"/>
+        <w:numPr>
+          <w:ilvl w:val="0"/>
+          <w:numId w:val="3"/>
+        </w:numPr>
+      </w:pPr>
+      <w:r>
+        <w:t>Código do perfil;</w:t>
+      </w:r>
+    </w:p>
+    <w:p>
+      <w:pPr>
+        <w:pStyle w:val="PargrafodaLista"/>
+        <w:numPr>
+          <w:ilvl w:val="0"/>
+          <w:numId w:val="3"/>
+        </w:numPr>
+      </w:pPr>
+      <w:r>
+        <w:t>Nome do perfil;</w:t>
+      </w:r>
+    </w:p>
+    <w:p>
+      <w:pPr>
+        <w:pStyle w:val="PargrafodaLista"/>
+        <w:numPr>
+          <w:ilvl w:val="0"/>
+          <w:numId w:val="3"/>
+        </w:numPr>
+      </w:pPr>
+      <w:r>
+        <w:t xml:space="preserve">Descrição do perfil (quais controles </w:t>
+      </w:r>
+      <w:proofErr w:type="gramStart"/>
+      <w:r>
+        <w:t>o mesmo</w:t>
+      </w:r>
+      <w:proofErr w:type="gramEnd"/>
+      <w:r>
+        <w:t xml:space="preserve"> terá).</w:t>
+      </w:r>
+    </w:p>
+    <w:p/>
+    <w:p>
+      <w:pPr>
+        <w:pStyle w:val="Ttulo2"/>
+      </w:pPr>
+      <w:bookmarkStart w:id="36" w:name="_Toc190193691"/>
+      <w:r>
+        <w:t>[RN02] Cadastro de profissionais</w:t>
+      </w:r>
+      <w:bookmarkEnd w:id="36"/>
+    </w:p>
+    <w:p>
+      <w:r>
+        <w:t>Para cadastrar profissionais, as seguintes informações precisarão ser passadas:</w:t>
+      </w:r>
+    </w:p>
+    <w:p>
+      <w:pPr>
+        <w:pStyle w:val="PargrafodaLista"/>
+        <w:numPr>
+          <w:ilvl w:val="0"/>
+          <w:numId w:val="3"/>
+        </w:numPr>
+      </w:pPr>
+      <w:r>
+        <w:lastRenderedPageBreak/>
+        <w:t>Nome;</w:t>
+      </w:r>
+    </w:p>
+    <w:p>
+      <w:pPr>
+        <w:pStyle w:val="PargrafodaLista"/>
+        <w:numPr>
+          <w:ilvl w:val="0"/>
+          <w:numId w:val="3"/>
+        </w:numPr>
+      </w:pPr>
+      <w:r>
+        <w:t xml:space="preserve">CPF; </w:t>
+      </w:r>
+    </w:p>
+    <w:p>
+      <w:pPr>
+        <w:pStyle w:val="PargrafodaLista"/>
+        <w:numPr>
+          <w:ilvl w:val="0"/>
+          <w:numId w:val="3"/>
+        </w:numPr>
+      </w:pPr>
+      <w:r>
+        <w:t>Data de nascimento;</w:t>
+      </w:r>
+    </w:p>
+    <w:p>
+      <w:pPr>
+        <w:pStyle w:val="PargrafodaLista"/>
+        <w:numPr>
+          <w:ilvl w:val="0"/>
+          <w:numId w:val="3"/>
+        </w:numPr>
+      </w:pPr>
+      <w:r>
+        <w:t>Sexo;</w:t>
+      </w:r>
+    </w:p>
+    <w:p>
+      <w:pPr>
+        <w:pStyle w:val="PargrafodaLista"/>
+        <w:numPr>
+          <w:ilvl w:val="0"/>
+          <w:numId w:val="3"/>
+        </w:numPr>
+      </w:pPr>
+      <w:r>
+        <w:t>Celular;</w:t>
+      </w:r>
+    </w:p>
+    <w:p>
+      <w:pPr>
+        <w:pStyle w:val="PargrafodaLista"/>
+        <w:numPr>
+          <w:ilvl w:val="0"/>
+          <w:numId w:val="3"/>
+        </w:numPr>
+      </w:pPr>
+      <w:r>
+        <w:t>E-mail;</w:t>
+      </w:r>
+    </w:p>
+    <w:p>
+      <w:pPr>
+        <w:pStyle w:val="PargrafodaLista"/>
+        <w:numPr>
+          <w:ilvl w:val="0"/>
+          <w:numId w:val="3"/>
+        </w:numPr>
+      </w:pPr>
+      <w:r>
+        <w:t>Data de contratação;</w:t>
+      </w:r>
+    </w:p>
+    <w:p>
+      <w:pPr>
+        <w:pStyle w:val="PargrafodaLista"/>
+        <w:numPr>
+          <w:ilvl w:val="0"/>
+          <w:numId w:val="3"/>
+        </w:numPr>
+      </w:pPr>
+      <w:r>
+        <w:t>Tipo de perfil vinculado.</w:t>
+      </w:r>
+    </w:p>
+    <w:p>
+      <w:r>
+        <w:t>Somente o Administrador poderá cadastrar, editar ou excluir um profissional. Usuários com o perfil Funcionário poderão somente consultar os profissionais cadastrados.</w:t>
+      </w:r>
+    </w:p>
+    <w:p>
+      <w:r>
+        <w:t>Ao cadastrar um profissional, um código de usuário deverá ser gerado para o usuário acessar o sistema.</w:t>
+      </w:r>
+    </w:p>
+    <w:p/>
+    <w:p>
+      <w:pPr>
+        <w:pStyle w:val="Ttulo2"/>
+      </w:pPr>
+      <w:bookmarkStart w:id="37" w:name="_Toc190193692"/>
+      <w:r>
+        <w:t>[RN03] Cadastro de procedimentos</w:t>
+      </w:r>
+      <w:bookmarkEnd w:id="37"/>
+    </w:p>
+    <w:p>
+      <w:r>
+        <w:t>Para cadastrar procedimentos, as seguintes informações deverão ser passadas:</w:t>
+      </w:r>
+    </w:p>
+    <w:p>
+      <w:pPr>
+        <w:pStyle w:val="PargrafodaLista"/>
+        <w:numPr>
+          <w:ilvl w:val="0"/>
+          <w:numId w:val="3"/>
+        </w:numPr>
+      </w:pPr>
+      <w:r>
+        <w:t>Nome do procedimento;</w:t>
+      </w:r>
+    </w:p>
+    <w:p>
+      <w:pPr>
+        <w:pStyle w:val="PargrafodaLista"/>
+        <w:numPr>
+          <w:ilvl w:val="0"/>
+          <w:numId w:val="3"/>
+        </w:numPr>
+      </w:pPr>
+      <w:r>
+        <w:t>Valor do procedimento.</w:t>
+      </w:r>
+    </w:p>
+    <w:p>
+      <w:r>
+        <w:t>Somente o Administrador poderá cadastrar, editar ou excluir um procedimento. Usuários com o perfil Funcionário somente poderão consultar os procedimentos cadastrados.</w:t>
+      </w:r>
+    </w:p>
+    <w:p/>
+    <w:p>
+      <w:pPr>
+        <w:pStyle w:val="Ttulo2"/>
+      </w:pPr>
+      <w:bookmarkStart w:id="38" w:name="_Toc190193693"/>
+      <w:r>
+        <w:t>[RN04] Cadastro de clientes</w:t>
+      </w:r>
+      <w:bookmarkEnd w:id="38"/>
+    </w:p>
+    <w:p>
+      <w:r>
+        <w:t>Para cadastrar clientes, as seguintes informações deverão ser passadas:</w:t>
+      </w:r>
+    </w:p>
+    <w:p>
+      <w:pPr>
+        <w:pStyle w:val="PargrafodaLista"/>
+        <w:numPr>
+          <w:ilvl w:val="0"/>
+          <w:numId w:val="3"/>
+        </w:numPr>
+      </w:pPr>
+      <w:r>
+        <w:t>Nome do cliente;</w:t>
+      </w:r>
+    </w:p>
+    <w:p>
+      <w:pPr>
+        <w:pStyle w:val="PargrafodaLista"/>
+        <w:numPr>
+          <w:ilvl w:val="0"/>
+          <w:numId w:val="3"/>
+        </w:numPr>
+      </w:pPr>
+      <w:r>
+        <w:t>Celular.</w:t>
+      </w:r>
+    </w:p>
+    <w:p>
+      <w:r>
+        <w:t>Controle de funções:</w:t>
+      </w:r>
+    </w:p>
+    <w:p>
+      <w:pPr>
+        <w:pStyle w:val="PargrafodaLista"/>
+        <w:numPr>
+          <w:ilvl w:val="0"/>
+          <w:numId w:val="3"/>
+        </w:numPr>
+      </w:pPr>
+      <w:r>
+        <w:t>Administrador: Cadastra, edita e exclui registros de clientes cadastrados.</w:t>
+      </w:r>
+    </w:p>
+    <w:p>
+      <w:pPr>
+        <w:pStyle w:val="PargrafodaLista"/>
+        <w:numPr>
+          <w:ilvl w:val="0"/>
+          <w:numId w:val="3"/>
+        </w:numPr>
+      </w:pPr>
+      <w:r>
+        <w:t>Funcionário: Cadastra e edita registros de clientes cadastrados.</w:t>
+      </w:r>
+    </w:p>
+    <w:p/>
+    <w:p>
+      <w:pPr>
+        <w:pStyle w:val="Ttulo2"/>
+      </w:pPr>
+      <w:bookmarkStart w:id="39" w:name="_Toc190193694"/>
+      <w:r>
+        <w:t>[RN05] Cadastro de agendamentos</w:t>
+      </w:r>
+      <w:bookmarkEnd w:id="39"/>
+    </w:p>
+    <w:p>
+      <w:r>
+        <w:t>Para cadastrar agendamentos, as seguintes informações deverão ser passadas:</w:t>
+      </w:r>
+    </w:p>
+    <w:p>
+      <w:pPr>
+        <w:pStyle w:val="PargrafodaLista"/>
+        <w:numPr>
+          <w:ilvl w:val="0"/>
+          <w:numId w:val="3"/>
+        </w:numPr>
+      </w:pPr>
+      <w:r>
+        <w:t>Tipo de procedimento a ser realizado (poderá ser mais de 1);</w:t>
+      </w:r>
+    </w:p>
+    <w:p>
+      <w:pPr>
+        <w:pStyle w:val="PargrafodaLista"/>
+        <w:numPr>
+          <w:ilvl w:val="0"/>
+          <w:numId w:val="3"/>
+        </w:numPr>
+      </w:pPr>
+      <w:r>
+        <w:t>O cliente que realizará o procedimento;</w:t>
+      </w:r>
+    </w:p>
+    <w:p>
+      <w:pPr>
+        <w:pStyle w:val="PargrafodaLista"/>
+        <w:numPr>
+          <w:ilvl w:val="0"/>
+          <w:numId w:val="3"/>
+        </w:numPr>
+      </w:pPr>
+      <w:r>
+        <w:t>Data do procedimento;</w:t>
+      </w:r>
+    </w:p>
+    <w:p>
+      <w:pPr>
+        <w:pStyle w:val="PargrafodaLista"/>
+        <w:numPr>
+          <w:ilvl w:val="0"/>
+          <w:numId w:val="3"/>
+        </w:numPr>
+      </w:pPr>
+      <w:r>
+        <w:lastRenderedPageBreak/>
+        <w:t>Horário do procedimento;</w:t>
+      </w:r>
+    </w:p>
+    <w:p>
+      <w:pPr>
+        <w:pStyle w:val="PargrafodaLista"/>
+        <w:numPr>
+          <w:ilvl w:val="0"/>
+          <w:numId w:val="3"/>
+        </w:numPr>
+      </w:pPr>
+      <w:r>
+        <w:t>O profissional que realizará o procedimento;</w:t>
+      </w:r>
+    </w:p>
+    <w:p>
+      <w:pPr>
+        <w:pStyle w:val="PargrafodaLista"/>
+        <w:numPr>
+          <w:ilvl w:val="0"/>
+          <w:numId w:val="3"/>
+        </w:numPr>
+      </w:pPr>
+      <w:r>
+        <w:t>O método de pagamento do procedimento.</w:t>
+      </w:r>
+    </w:p>
+    <w:p>
+      <w:r>
+        <w:t>Na tentativa de escolher uma data e horário para o agendamento, o sistema deverá informar as datas e horários disponíveis para cada profissional.</w:t>
+      </w:r>
+    </w:p>
+    <w:p>
+      <w:r>
+        <w:t>Controle de funções:</w:t>
+      </w:r>
+    </w:p>
+    <w:p>
+      <w:pPr>
+        <w:pStyle w:val="PargrafodaLista"/>
+        <w:numPr>
+          <w:ilvl w:val="0"/>
+          <w:numId w:val="3"/>
+        </w:numPr>
+      </w:pPr>
+      <w:r>
+        <w:t>Administrador: Cadastra, edita e exclui registros de agendamentos cadastrados.</w:t>
+      </w:r>
+    </w:p>
+    <w:p>
+      <w:pPr>
+        <w:pStyle w:val="PargrafodaLista"/>
+        <w:numPr>
+          <w:ilvl w:val="0"/>
+          <w:numId w:val="3"/>
+        </w:numPr>
+      </w:pPr>
+      <w:r>
+        <w:t>Funcionário: Cadastra e edita registros de agendamentos cadastrados.</w:t>
+      </w:r>
+    </w:p>
+    <w:p/>
+    <w:p>
+      <w:pPr>
+        <w:pStyle w:val="Ttulo2"/>
+      </w:pPr>
+      <w:bookmarkStart w:id="40" w:name="_Toc190193695"/>
+      <w:r>
+        <w:t>[RN06] Relatório de agendamentos</w:t>
+      </w:r>
+      <w:bookmarkEnd w:id="40"/>
+    </w:p>
+    <w:p>
+      <w:r>
+        <w:t>Somente o Administrador do sistema poderá gerar o relatório de agendamentos. Para gerá-lo, será preciso definir um intervalo de tempo. Os intervalos de tempo disponíveis serão:</w:t>
+      </w:r>
+    </w:p>
+    <w:p>
+      <w:pPr>
+        <w:pStyle w:val="PargrafodaLista"/>
+        <w:numPr>
+          <w:ilvl w:val="0"/>
+          <w:numId w:val="3"/>
+        </w:numPr>
+      </w:pPr>
+      <w:r>
+        <w:t>Última semana;</w:t>
+      </w:r>
+    </w:p>
+    <w:p>
+      <w:pPr>
+        <w:pStyle w:val="PargrafodaLista"/>
+        <w:numPr>
+          <w:ilvl w:val="0"/>
+          <w:numId w:val="3"/>
+        </w:numPr>
+      </w:pPr>
+      <w:r>
+        <w:t>Últimos 15 dias;</w:t>
+      </w:r>
+    </w:p>
+    <w:p>
+      <w:pPr>
+        <w:pStyle w:val="PargrafodaLista"/>
+        <w:numPr>
+          <w:ilvl w:val="0"/>
+          <w:numId w:val="3"/>
+        </w:numPr>
+      </w:pPr>
+      <w:r>
+        <w:t>1 mês;</w:t>
+      </w:r>
+    </w:p>
+    <w:p>
+      <w:pPr>
+        <w:pStyle w:val="PargrafodaLista"/>
+        <w:numPr>
+          <w:ilvl w:val="0"/>
+          <w:numId w:val="3"/>
+        </w:numPr>
+      </w:pPr>
+      <w:r>
+        <w:t>6 meses;</w:t>
+      </w:r>
+    </w:p>
+    <w:p>
+      <w:pPr>
+        <w:pStyle w:val="PargrafodaLista"/>
+        <w:numPr>
+          <w:ilvl w:val="0"/>
+          <w:numId w:val="3"/>
+        </w:numPr>
+      </w:pPr>
+      <w:r>
+        <w:t>1 ano.</w:t>
+      </w:r>
+    </w:p>
+    <w:p>
+      <w:r>
+        <w:t>No relatório gerado, as seguintes informações deverão ser apresentadas:</w:t>
+      </w:r>
+    </w:p>
+    <w:p>
+      <w:pPr>
+        <w:pStyle w:val="PargrafodaLista"/>
+        <w:numPr>
+          <w:ilvl w:val="0"/>
+          <w:numId w:val="3"/>
+        </w:numPr>
+      </w:pPr>
+      <w:r>
+        <w:t>Nome do procedimento;</w:t>
+      </w:r>
+    </w:p>
+    <w:p>
+      <w:pPr>
+        <w:pStyle w:val="PargrafodaLista"/>
+        <w:numPr>
+          <w:ilvl w:val="0"/>
+          <w:numId w:val="3"/>
+        </w:numPr>
+      </w:pPr>
+      <w:r>
+        <w:t>Data do procedimento;</w:t>
+      </w:r>
+    </w:p>
+    <w:p>
+      <w:pPr>
+        <w:pStyle w:val="PargrafodaLista"/>
+        <w:numPr>
+          <w:ilvl w:val="0"/>
+          <w:numId w:val="3"/>
+        </w:numPr>
+      </w:pPr>
+      <w:r>
+        <w:t>Nome do cliente que realizou o procedimento;</w:t>
+      </w:r>
+    </w:p>
+    <w:p>
+      <w:pPr>
+        <w:pStyle w:val="PargrafodaLista"/>
+        <w:numPr>
+          <w:ilvl w:val="0"/>
+          <w:numId w:val="3"/>
+        </w:numPr>
+      </w:pPr>
+      <w:r>
+        <w:t>Profissional que realizou o procedimento;</w:t>
+      </w:r>
+    </w:p>
+    <w:p>
+      <w:pPr>
+        <w:pStyle w:val="PargrafodaLista"/>
+        <w:numPr>
+          <w:ilvl w:val="0"/>
+          <w:numId w:val="3"/>
+        </w:numPr>
+      </w:pPr>
+      <w:r>
+        <w:t>Valor do procedimento;</w:t>
+      </w:r>
+    </w:p>
+    <w:p>
+      <w:pPr>
+        <w:pStyle w:val="PargrafodaLista"/>
+        <w:numPr>
+          <w:ilvl w:val="0"/>
+          <w:numId w:val="3"/>
+        </w:numPr>
+      </w:pPr>
+      <w:r>
+        <w:t>Método de pagamento do procedimento;</w:t>
+      </w:r>
+    </w:p>
+    <w:p>
+      <w:pPr>
+        <w:pStyle w:val="PargrafodaLista"/>
+        <w:numPr>
+          <w:ilvl w:val="0"/>
+          <w:numId w:val="3"/>
+        </w:numPr>
+      </w:pPr>
+      <w:r>
+        <w:t>Quantidade total de registros exportados;</w:t>
+      </w:r>
+    </w:p>
+    <w:p>
+      <w:pPr>
+        <w:pStyle w:val="PargrafodaLista"/>
+        <w:numPr>
+          <w:ilvl w:val="0"/>
+          <w:numId w:val="3"/>
+        </w:numPr>
+      </w:pPr>
+      <w:r>
+        <w:t>Soma do valor total dos procedimentos realizados e exibidos no relatório;</w:t>
+      </w:r>
+    </w:p>
+    <w:p>
+      <w:pPr>
+        <w:pStyle w:val="PargrafodaLista"/>
+        <w:numPr>
+          <w:ilvl w:val="0"/>
+          <w:numId w:val="3"/>
+        </w:numPr>
+      </w:pPr>
+      <w:r>
+        <w:t>Data de geração do relatório;</w:t>
+      </w:r>
+    </w:p>
+    <w:p>
+      <w:pPr>
+        <w:pStyle w:val="PargrafodaLista"/>
+        <w:numPr>
+          <w:ilvl w:val="0"/>
+          <w:numId w:val="3"/>
+        </w:numPr>
+      </w:pPr>
+      <w:r>
+        <w:t>Identificação da pessoa (Administrador) que gerou o relatório.</w:t>
+      </w:r>
+    </w:p>
+    <w:p/>
+    <w:p>
+      <w:pPr>
+        <w:pStyle w:val="Ttulo2"/>
+      </w:pPr>
+      <w:bookmarkStart w:id="41" w:name="_Toc190193696"/>
+      <w:r>
+        <w:t>[RN07] Logout do sistema</w:t>
+      </w:r>
+      <w:bookmarkEnd w:id="41"/>
+    </w:p>
+    <w:p>
+      <w:r>
+        <w:t>Para se desconectarem do sistema, os usuários precisarão clicar em um botão específico. Após clique no mesmo, deverão ser questionados acerca de sua decisão.</w:t>
+      </w:r>
+    </w:p>
+    <w:p/>
+    <w:p>
+      <w:pPr>
+        <w:pStyle w:val="Ttulo2"/>
+      </w:pPr>
+      <w:bookmarkStart w:id="42" w:name="_Toc190193697"/>
+      <w:r>
+        <w:lastRenderedPageBreak/>
+        <w:t>[RN08] Recuperação de senha</w:t>
+      </w:r>
+      <w:bookmarkEnd w:id="42"/>
+    </w:p>
+    <w:p>
+      <w:r>
+        <w:t xml:space="preserve">Caso o usuário tenha perdido ou esquecido sua senha, poderá recuperá-la através da opção “Esqueci minha senha” exibida na tela de login do sistema. Ao clicá-la, deverá ser direcionado para uma tela onde informará seu endereço de e-mail e, inserindo-o, receberá um link para </w:t>
+      </w:r>
+      <w:proofErr w:type="gramStart"/>
+      <w:r>
+        <w:t>criar uma nova</w:t>
+      </w:r>
+      <w:proofErr w:type="gramEnd"/>
+      <w:r>
+        <w:t xml:space="preserve"> senha.</w:t>
+      </w:r>
+    </w:p>
+    <w:p/>
+    <w:p>
+      <w:pPr>
+        <w:pStyle w:val="Ttulo2"/>
+      </w:pPr>
+      <w:bookmarkStart w:id="43" w:name="_Toc190193698"/>
+      <w:r>
+        <w:t>[RN09] Critérios de criação de senha</w:t>
+      </w:r>
+      <w:bookmarkEnd w:id="43"/>
+    </w:p>
+    <w:p>
+      <w:r>
+        <w:t>Por questões de segurança, para o usuário criar uma senha, deverá obedecer aos seguintes critérios:</w:t>
+      </w:r>
+    </w:p>
+    <w:p>
+      <w:pPr>
+        <w:pStyle w:val="PargrafodaLista"/>
+        <w:numPr>
+          <w:ilvl w:val="0"/>
+          <w:numId w:val="3"/>
+        </w:numPr>
+      </w:pPr>
+      <w:r>
+        <w:t>Ter no mínimo 6 caracteres;</w:t>
+      </w:r>
+    </w:p>
+    <w:p>
+      <w:pPr>
+        <w:pStyle w:val="PargrafodaLista"/>
+        <w:numPr>
+          <w:ilvl w:val="0"/>
+          <w:numId w:val="3"/>
+        </w:numPr>
+      </w:pPr>
+      <w:r>
+        <w:t>Ter pelo menos 1 letra em maiúsculo;</w:t>
+      </w:r>
+    </w:p>
+    <w:p>
+      <w:pPr>
+        <w:pStyle w:val="PargrafodaLista"/>
+        <w:numPr>
+          <w:ilvl w:val="0"/>
+          <w:numId w:val="3"/>
+        </w:numPr>
+      </w:pPr>
+      <w:r>
+        <w:t>Ter algum caractere especial;</w:t>
+      </w:r>
+    </w:p>
+    <w:p>
+      <w:pPr>
+        <w:pStyle w:val="PargrafodaLista"/>
+        <w:numPr>
+          <w:ilvl w:val="0"/>
+          <w:numId w:val="3"/>
+        </w:numPr>
+      </w:pPr>
+      <w:r>
+        <w:t>Ter algum número incluso.</w:t>
+      </w:r>
+    </w:p>
+    <w:p/>
+    <w:p>
+      <w:pPr>
+        <w:pStyle w:val="Ttulo2"/>
+      </w:pPr>
+      <w:bookmarkStart w:id="44" w:name="_Toc190193699"/>
+      <w:r>
+        <w:t>[RN10] Confirmação ou cancelamento de agendamentos</w:t>
+      </w:r>
+      <w:bookmarkEnd w:id="44"/>
+    </w:p>
+    <w:p>
+      <w:r>
+        <w:t>Os agendamentos deverão ser confirmados ou cancelados com os(as) clientes via WhatsApp, por meio de uma API. A mensagem a ser enviada para o(a) cliente deverá ser 2 dias antes da data marcada.</w:t>
+      </w:r>
+    </w:p>
+    <w:p>
+      <w:r>
+        <w:t>Mensagem a ser enviada para o(a) cliente confirmar ou cancelar o procedimento:</w:t>
+      </w:r>
+    </w:p>
+    <w:p>
+      <w:pPr>
+        <w:rPr>
+          <w:i/>
+          <w:iCs/>
+        </w:rPr>
+      </w:pPr>
+      <w:r>
+        <w:rPr>
+          <w:i/>
+          <w:iCs/>
+        </w:rPr>
+        <w:t xml:space="preserve">“Olá, NOME_DO_CLIENTE! </w:t>
+      </w:r>
+    </w:p>
+    <w:p>
+      <w:pPr>
+        <w:rPr>
+          <w:i/>
+          <w:iCs/>
+        </w:rPr>
+      </w:pPr>
+      <w:r>
+        <w:rPr>
+          <w:i/>
+          <w:iCs/>
+        </w:rPr>
+        <w:t>Você tem um procedimento marcado com o(a) profissional NOME_PROFISSIONAL no salão NOME_SALÃO em DATA, às HORÁRIO.</w:t>
+      </w:r>
+    </w:p>
+    <w:p>
+      <w:pPr>
+        <w:rPr>
+          <w:i/>
+          <w:iCs/>
+        </w:rPr>
+      </w:pPr>
+      <w:r>
+        <w:rPr>
+          <w:i/>
+          <w:iCs/>
+        </w:rPr>
+        <w:t>Por favor, digite:</w:t>
+      </w:r>
+    </w:p>
+    <w:p>
+      <w:pPr>
+        <w:rPr>
+          <w:i/>
+          <w:iCs/>
+        </w:rPr>
+      </w:pPr>
+      <w:r>
+        <w:rPr>
+          <w:i/>
+          <w:iCs/>
+        </w:rPr>
+        <w:t>1- Para CONFIRMAR;</w:t>
+      </w:r>
+    </w:p>
+    <w:p>
+      <w:pPr>
+        <w:rPr>
+          <w:i/>
+          <w:iCs/>
+        </w:rPr>
+      </w:pPr>
+      <w:r>
+        <w:rPr>
+          <w:i/>
+          <w:iCs/>
+        </w:rPr>
+        <w:t>2- Para CANCELAR.”</w:t>
+      </w:r>
+    </w:p>
+    <w:p>
+      <w:r>
+        <w:t>Conforme especificação feita acima, se o(a) cliente digitar 1, o sistema deverá confirmar o procedimento. Se o(a) cliente digitar 2, então o sistema cancelará o procedimento.</w:t>
+      </w:r>
+    </w:p>
+    <w:p/>
+    <w:p>
+      <w:pPr>
+        <w:pStyle w:val="Ttulo2"/>
+      </w:pPr>
+      <w:bookmarkStart w:id="45" w:name="_Toc190193700"/>
+      <w:r>
+        <w:t>[RN11] Páginas a serem criadas</w:t>
+      </w:r>
+      <w:bookmarkEnd w:id="45"/>
+    </w:p>
+    <w:p>
+      <w:r>
+        <w:t>O sistema deverá contar com as seguintes páginas:</w:t>
+      </w:r>
+    </w:p>
+    <w:p>
+      <w:pPr>
+        <w:pStyle w:val="PargrafodaLista"/>
+        <w:numPr>
+          <w:ilvl w:val="0"/>
+          <w:numId w:val="3"/>
+        </w:numPr>
+      </w:pPr>
+      <w:r>
+        <w:t>Login;</w:t>
+      </w:r>
+    </w:p>
+    <w:p>
+      <w:pPr>
+        <w:pStyle w:val="PargrafodaLista"/>
+        <w:numPr>
+          <w:ilvl w:val="0"/>
+          <w:numId w:val="3"/>
+        </w:numPr>
+      </w:pPr>
+      <w:r>
+        <w:t>Index (página pós-login);</w:t>
+      </w:r>
+    </w:p>
+    <w:p>
+      <w:pPr>
+        <w:pStyle w:val="PargrafodaLista"/>
+        <w:numPr>
+          <w:ilvl w:val="0"/>
+          <w:numId w:val="3"/>
+        </w:numPr>
+      </w:pPr>
+      <w:r>
+        <w:t>Profissionais;</w:t>
+      </w:r>
+    </w:p>
+    <w:p>
+      <w:pPr>
+        <w:pStyle w:val="PargrafodaLista"/>
+        <w:numPr>
+          <w:ilvl w:val="0"/>
+          <w:numId w:val="3"/>
+        </w:numPr>
+      </w:pPr>
+      <w:r>
+        <w:t>Procedimentos;</w:t>
+      </w:r>
+    </w:p>
+    <w:p>
+      <w:pPr>
+        <w:pStyle w:val="PargrafodaLista"/>
+        <w:numPr>
+          <w:ilvl w:val="0"/>
+          <w:numId w:val="3"/>
+        </w:numPr>
+      </w:pPr>
+      <w:r>
+        <w:lastRenderedPageBreak/>
+        <w:t>Clientes;</w:t>
+      </w:r>
+    </w:p>
+    <w:p>
+      <w:pPr>
+        <w:pStyle w:val="PargrafodaLista"/>
+        <w:numPr>
+          <w:ilvl w:val="0"/>
+          <w:numId w:val="3"/>
+        </w:numPr>
+      </w:pPr>
+      <w:r>
+        <w:t>Agendamentos;</w:t>
+      </w:r>
+    </w:p>
+    <w:p>
+      <w:pPr>
+        <w:pStyle w:val="PargrafodaLista"/>
+        <w:numPr>
+          <w:ilvl w:val="0"/>
+          <w:numId w:val="3"/>
+        </w:numPr>
+      </w:pPr>
+      <w:r>
+        <w:t>Configurações.</w:t>
+      </w:r>
+    </w:p>
+    <w:p/>
+    <w:p>
+      <w:pPr>
+        <w:pStyle w:val="Ttulo2"/>
+      </w:pPr>
+      <w:bookmarkStart w:id="46" w:name="_Toc190193701"/>
+      <w:r>
+        <w:t>[RN12] Troca de senha</w:t>
+      </w:r>
+      <w:bookmarkEnd w:id="46"/>
+    </w:p>
+    <w:p>
+      <w:r>
+        <w:t>O usuário poderá trocar sua senha de acesso ao sistema pela página “Configurações”. Os critérios de redefinição de senha deverão ser os mesmos seguidos da RN08.</w:t>
+      </w:r>
+    </w:p>
+    <w:p/>
+    <w:p>
+      <w:pPr>
+        <w:pStyle w:val="Ttulo2"/>
+      </w:pPr>
+      <w:bookmarkStart w:id="47" w:name="_Toc190193702"/>
+      <w:r>
+        <w:t>[RN13] Troca de e-mail</w:t>
+      </w:r>
+      <w:bookmarkEnd w:id="47"/>
+    </w:p>
+    <w:p>
+      <w:r>
+        <w:t>O usuário poderá trocar seu e-mail cadastrado pela tela “Configurações”.</w:t>
+      </w:r>
+    </w:p>
+    <w:p/>
+    <w:p>
+      <w:pPr>
+        <w:pStyle w:val="Ttulo2"/>
+      </w:pPr>
+      <w:bookmarkStart w:id="48" w:name="_Toc190193703"/>
+      <w:r>
+        <w:t>[RN14] Acesso ao sistema</w:t>
+      </w:r>
+      <w:bookmarkEnd w:id="48"/>
+    </w:p>
+    <w:p>
+      <w:r>
+        <w:t>Para acessar o sistema, o usuário precisará informar o seu código de usuário e sua senha.</w:t>
+      </w:r>
+    </w:p>
+    <w:p/>
+    <w:p>
+      <w:pPr>
+        <w:pStyle w:val="Ttulo2"/>
+      </w:pPr>
+      <w:bookmarkStart w:id="49" w:name="_Toc190193704"/>
+      <w:r>
+        <w:t>[RN15] Exclusão de cadastros</w:t>
+      </w:r>
+      <w:bookmarkEnd w:id="49"/>
+    </w:p>
+    <w:p>
+      <w:r>
+        <w:t>Uma vez que um cadastro for excluído (seja de um profissional, procedimento, cliente ou agendamento), não será possível recuperá-lo.</w:t>
+      </w:r>
+    </w:p>
+    <w:p/>
+    <w:p>
+      <w:pPr>
+        <w:pStyle w:val="Ttulo2"/>
+      </w:pPr>
+      <w:bookmarkStart w:id="50" w:name="_Toc190193705"/>
+      <w:r>
+        <w:t>[RN16] Notificações sobre agendamentos</w:t>
+      </w:r>
+      <w:bookmarkEnd w:id="50"/>
+    </w:p>
+    <w:p>
+      <w:r>
+        <w:t xml:space="preserve">Sempre que um(a) cliente confirmar ou cancelar um agendamento com um profissional do salão, o sistema deverá notificar o fato para o profissional relacionado. </w:t>
+      </w:r>
+    </w:p>
+    <w:p>
+      <w:r>
+        <w:t>Texto da notificação para agendamentos confirmados:</w:t>
+      </w:r>
+    </w:p>
+    <w:p>
+      <w:pPr>
+        <w:rPr>
+          <w:i/>
+          <w:iCs/>
+        </w:rPr>
+      </w:pPr>
+      <w:r>
+        <w:rPr>
+          <w:i/>
+          <w:iCs/>
+        </w:rPr>
+        <w:t>“Cliente NOEME_CLIENTE confirmou agendamento de DATA_AGENDAMENTO às HORÁRIO_AGENDAMENTO.”</w:t>
+      </w:r>
+    </w:p>
+    <w:p>
+      <w:r>
+        <w:t>Texto da notificação para agendamentos cancelados:</w:t>
+      </w:r>
+    </w:p>
+    <w:p>
+      <w:pPr>
+        <w:rPr>
+          <w:i/>
+          <w:iCs/>
+        </w:rPr>
+      </w:pPr>
+      <w:r>
+        <w:rPr>
+          <w:i/>
+          <w:iCs/>
+        </w:rPr>
+        <w:t>“Cliente NOEME_CLIENTE cancelou agendamento de DATA_AGENDAMENTO às HORÁRIO_AGENDAMENTO.”</w:t>
+      </w:r>
+    </w:p>
+    <w:p/>
+    <w:p>
+      <w:pPr>
+        <w:pStyle w:val="Ttulo2"/>
+      </w:pPr>
+      <w:bookmarkStart w:id="51" w:name="_Toc190193706"/>
+      <w:r>
+        <w:t>[RN17] Filtros de pesquisa da tela “Profissionais”</w:t>
+      </w:r>
+      <w:bookmarkEnd w:id="51"/>
+    </w:p>
+    <w:p>
+      <w:r>
+        <w:t>Os usuários poderão pesquisar por profissionais cadastrados em “Profissionais” através dos campos “Nome Profissional” e “CPF”.</w:t>
+      </w:r>
+    </w:p>
+    <w:p/>
+    <w:p>
+      <w:pPr>
+        <w:pStyle w:val="Ttulo2"/>
+      </w:pPr>
+      <w:bookmarkStart w:id="52" w:name="_Toc190193707"/>
+      <w:r>
+        <w:t>[RN18] Filtros de pesquisa da tela “Procedimentos”</w:t>
+      </w:r>
+      <w:bookmarkEnd w:id="52"/>
+    </w:p>
+    <w:p>
+      <w:r>
+        <w:t>Os usuários poderão pesquisar por procedimentos cadastrados em “Procedimentos” através dos campos “Procedimento” e “Valor”.</w:t>
+      </w:r>
+    </w:p>
+    <w:p/>
+    <w:p>
+      <w:pPr>
+        <w:pStyle w:val="Ttulo2"/>
+      </w:pPr>
+      <w:bookmarkStart w:id="53" w:name="_Toc190193708"/>
+      <w:r>
+        <w:t>[RN19] Filtros de pesquisa da tela “Clientes”</w:t>
+      </w:r>
+      <w:bookmarkEnd w:id="53"/>
+    </w:p>
+    <w:p>
+      <w:r>
+        <w:t>Os usuários poderão pesquisar por clientes cadastrados em “Clientes” através dos campos “Nome Cliente” e “Celular”.</w:t>
+      </w:r>
+    </w:p>
+    <w:p/>
+    <w:p>
+      <w:pPr>
+        <w:pStyle w:val="Ttulo2"/>
+      </w:pPr>
+      <w:bookmarkStart w:id="54" w:name="_Toc190193709"/>
+      <w:r>
+        <w:t>[RN20] Filtros de pesquisa de tela “Agendamentos”</w:t>
+      </w:r>
+      <w:bookmarkEnd w:id="54"/>
+    </w:p>
+    <w:p>
+      <w:r>
+        <w:t>Os usuários poderão pesquisar por agendamentos cadastrados em “Agendamentos” através dos campos “Procedimento” e “Data”.</w:t>
+      </w:r>
+    </w:p>
+    <w:p/>
+    <w:p>
+      <w:pPr>
+        <w:pStyle w:val="Ttulo2"/>
+      </w:pPr>
+      <w:bookmarkStart w:id="55" w:name="_Toc190193710"/>
+      <w:r>
+        <w:t>[RN21] Conteúdo da página “Index”</w:t>
+      </w:r>
+      <w:bookmarkEnd w:id="55"/>
+    </w:p>
+    <w:p>
+      <w:r>
+        <w:t>Sempre que um usuário realizar login no sistema, deverá ser direcionado para a página “Index”. A página index deverá trazer algumas informações resumidas, como:</w:t>
+      </w:r>
+    </w:p>
+    <w:p>
+      <w:pPr>
+        <w:pStyle w:val="PargrafodaLista"/>
+        <w:numPr>
+          <w:ilvl w:val="0"/>
+          <w:numId w:val="3"/>
+        </w:numPr>
+      </w:pPr>
+      <w:r>
+        <w:t>Nome do usuário da conta;</w:t>
+      </w:r>
+    </w:p>
+    <w:p>
+      <w:pPr>
+        <w:pStyle w:val="PargrafodaLista"/>
+        <w:numPr>
+          <w:ilvl w:val="0"/>
+          <w:numId w:val="3"/>
+        </w:numPr>
+      </w:pPr>
+      <w:r>
+        <w:t>Total de agendamentos com o profissional na semana;</w:t>
+      </w:r>
+    </w:p>
+    <w:p>
+      <w:pPr>
+        <w:pStyle w:val="PargrafodaLista"/>
+        <w:numPr>
+          <w:ilvl w:val="0"/>
+          <w:numId w:val="3"/>
+        </w:numPr>
+      </w:pPr>
+      <w:r>
+        <w:t>Total de agendamentos com o profissional no dia atual;</w:t>
+      </w:r>
+    </w:p>
+    <w:p>
+      <w:pPr>
+        <w:pStyle w:val="PargrafodaLista"/>
+        <w:numPr>
+          <w:ilvl w:val="0"/>
+          <w:numId w:val="3"/>
+        </w:numPr>
+      </w:pPr>
+      <w:r>
+        <w:t>Total de agendamentos com o profissional no dia seguinte.</w:t>
+      </w:r>
+    </w:p>
+    <w:p>
+      <w:r>
+        <w:t>Observação: os números totais de agendamentos NÃO deverão considerar os agendamentos cancelados.</w:t>
+      </w:r>
+    </w:p>
+    <w:p>
+      <w:proofErr w:type="spellStart"/>
+      <w:r>
+        <w:t>Template</w:t>
+      </w:r>
+      <w:proofErr w:type="spellEnd"/>
+      <w:r>
+        <w:t xml:space="preserve"> das mensagens:</w:t>
+      </w:r>
+    </w:p>
+    <w:p>
+      <w:pPr>
+        <w:rPr>
+          <w:i/>
+          <w:iCs/>
+        </w:rPr>
+      </w:pPr>
+      <w:r>
+        <w:rPr>
+          <w:i/>
+          <w:iCs/>
+        </w:rPr>
+        <w:t>“Olá, NOME_PROFISSIONAL!”</w:t>
+      </w:r>
+    </w:p>
+    <w:p>
+      <w:pPr>
+        <w:rPr>
+          <w:i/>
+          <w:iCs/>
+        </w:rPr>
+      </w:pPr>
+      <w:r>
+        <w:rPr>
+          <w:i/>
+          <w:iCs/>
+        </w:rPr>
+        <w:t xml:space="preserve">Total de agendamentos marcados com você hoje: </w:t>
+      </w:r>
+      <w:proofErr w:type="spellStart"/>
+      <w:r>
+        <w:rPr>
+          <w:i/>
+          <w:iCs/>
+        </w:rPr>
+        <w:t>xx</w:t>
+      </w:r>
+      <w:proofErr w:type="spellEnd"/>
+    </w:p>
+    <w:p>
+      <w:pPr>
+        <w:rPr>
+          <w:i/>
+          <w:iCs/>
+        </w:rPr>
+      </w:pPr>
+      <w:r>
+        <w:rPr>
+          <w:i/>
+          <w:iCs/>
+        </w:rPr>
+        <w:t xml:space="preserve">Total de agendamentos marcados com você amanhã: </w:t>
+      </w:r>
+      <w:proofErr w:type="spellStart"/>
+      <w:r>
+        <w:rPr>
+          <w:i/>
+          <w:iCs/>
+        </w:rPr>
+        <w:t>xx</w:t>
+      </w:r>
+      <w:proofErr w:type="spellEnd"/>
+    </w:p>
+    <w:p>
+      <w:pPr>
+        <w:rPr>
+          <w:i/>
+          <w:iCs/>
+        </w:rPr>
+      </w:pPr>
+      <w:r>
+        <w:rPr>
+          <w:i/>
+          <w:iCs/>
+        </w:rPr>
+        <w:t xml:space="preserve">Total de agendamentos marcados com você essa semana: </w:t>
+      </w:r>
+      <w:proofErr w:type="spellStart"/>
+      <w:r>
+        <w:rPr>
+          <w:i/>
+          <w:iCs/>
+        </w:rPr>
+        <w:t>xx</w:t>
+      </w:r>
+      <w:proofErr w:type="spellEnd"/>
+      <w:r>
+        <w:rPr>
+          <w:i/>
+          <w:iCs/>
+        </w:rPr>
+        <w:t>”</w:t>
+      </w:r>
+    </w:p>
+    <w:p/>
+    <w:p>
+      <w:pPr>
+        <w:pStyle w:val="Ttulo2"/>
+      </w:pPr>
+      <w:bookmarkStart w:id="56" w:name="_Toc190193711"/>
+      <w:r>
+        <w:t>[RN22] Métodos de pagamento</w:t>
+      </w:r>
+      <w:bookmarkEnd w:id="56"/>
+    </w:p>
+    <w:p>
+      <w:r>
+        <w:t>Os tipos de pagamento disponíveis para os procedimentos serão:</w:t>
+      </w:r>
+    </w:p>
+    <w:p>
+      <w:pPr>
+        <w:pStyle w:val="PargrafodaLista"/>
+        <w:numPr>
+          <w:ilvl w:val="0"/>
+          <w:numId w:val="3"/>
+        </w:numPr>
+      </w:pPr>
+      <w:r>
+        <w:t>Dinheiro;</w:t>
+      </w:r>
+    </w:p>
+    <w:p>
+      <w:pPr>
+        <w:pStyle w:val="PargrafodaLista"/>
+        <w:numPr>
+          <w:ilvl w:val="0"/>
+          <w:numId w:val="3"/>
+        </w:numPr>
+      </w:pPr>
+      <w:r>
+        <w:t>Pix;</w:t>
+      </w:r>
+    </w:p>
+    <w:p>
+      <w:pPr>
+        <w:pStyle w:val="PargrafodaLista"/>
+        <w:numPr>
+          <w:ilvl w:val="0"/>
+          <w:numId w:val="3"/>
+        </w:numPr>
+      </w:pPr>
+      <w:r>
+        <w:t>Cartão de débito;</w:t>
+      </w:r>
+    </w:p>
+    <w:p>
+      <w:pPr>
+        <w:pStyle w:val="PargrafodaLista"/>
+        <w:numPr>
+          <w:ilvl w:val="0"/>
+          <w:numId w:val="3"/>
+        </w:numPr>
+      </w:pPr>
+      <w:r>
+        <w:lastRenderedPageBreak/>
+        <w:t>Cartão de crédito.</w:t>
+      </w:r>
+    </w:p>
+    <w:p>
+      <w:r>
+        <w:t xml:space="preserve">Deverá ser possível cadastrar um agendamento com mais de 1 </w:t>
+      </w:r>
+      <w:proofErr w:type="spellStart"/>
+      <w:r>
+        <w:t>tipo</w:t>
+      </w:r>
+      <w:proofErr w:type="spellEnd"/>
+      <w:r>
+        <w:t xml:space="preserve"> de pagamento.</w:t>
+      </w:r>
+    </w:p>
+    <w:p/>
     <w:p/>
     <w:sectPr>
       <w:headerReference w:type="default" r:id="rId9"/>
@@ -1122,6 +3144,7 @@
     </w:pPr>
     <w:r>
       <w:rPr>
+        <w:noProof/>
         <w:sz w:val="20"/>
         <w:szCs w:val="18"/>
       </w:rPr>
@@ -2190,6 +4213,7 @@
   <w:style w:type="character" w:default="1" w:styleId="Fontepargpadro">
     <w:name w:val="Default Paragraph Font"/>
     <w:uiPriority w:val="1"/>
+    <w:semiHidden/>
     <w:unhideWhenUsed/>
   </w:style>
   <w:style w:type="table" w:default="1" w:styleId="Tabelanormal">

</xml_diff>